<commit_message>
Add Task9-10 and description
</commit_message>
<xml_diff>
--- a/FinalWork/specialization/Description of the final work.docx
+++ b/FinalWork/specialization/Description of the final work.docx
@@ -10496,6 +10496,41 @@
       </w:pPr>
       <w:r>
         <w:rPr>
+          <w:color w:val="0070C0"/>
+          <w:sz w:val="28"/>
+          <w:szCs w:val="28"/>
+        </w:rPr>
+        <w:t xml:space="preserve">Добавил код в папку </w:t>
+      </w:r>
+      <w:r>
+        <w:rPr>
+          <w:color w:val="0070C0"/>
+          <w:sz w:val="28"/>
+          <w:szCs w:val="28"/>
+          <w:lang w:val="en-US"/>
+        </w:rPr>
+        <w:t>Program</w:t>
+      </w:r>
+      <w:r>
+        <w:rPr>
+          <w:color w:val="0070C0"/>
+          <w:sz w:val="28"/>
+          <w:szCs w:val="28"/>
+        </w:rPr>
+        <w:t>.</w:t>
+      </w:r>
+    </w:p>
+    <w:p>
+      <w:pPr>
+        <w:rPr>
+          <w:sz w:val="28"/>
+          <w:szCs w:val="28"/>
+        </w:rPr>
+      </w:pPr>
+      <w:bookmarkStart w:id="0" w:name="_GoBack"/>
+      <w:bookmarkEnd w:id="0"/>
+      <w:r>
+        <w:rPr>
           <w:sz w:val="28"/>
           <w:szCs w:val="28"/>
         </w:rPr>
@@ -10529,15 +10564,7 @@
           <w:sz w:val="28"/>
           <w:szCs w:val="28"/>
         </w:rPr>
-        <w:t>(Диаграмма классов</w:t>
-      </w:r>
-      <w:proofErr w:type="gramStart"/>
-      <w:r>
-        <w:rPr>
-          <w:sz w:val="28"/>
-          <w:szCs w:val="28"/>
-        </w:rPr>
-        <w:t>)</w:t>
+        <w:t>(Диаграмма классов)</w:t>
       </w:r>
       <w:r>
         <w:rPr>
@@ -10546,16 +10573,44 @@
         </w:rPr>
         <w:t xml:space="preserve"> .</w:t>
       </w:r>
-      <w:proofErr w:type="gramEnd"/>
-    </w:p>
-    <w:p>
-      <w:pPr>
-        <w:rPr>
-          <w:sz w:val="28"/>
-          <w:szCs w:val="28"/>
-        </w:rPr>
-      </w:pPr>
-      <w:bookmarkStart w:id="0" w:name="_GoBack"/>
+    </w:p>
+    <w:p>
+      <w:pPr>
+        <w:rPr>
+          <w:sz w:val="28"/>
+          <w:szCs w:val="28"/>
+        </w:rPr>
+      </w:pPr>
+    </w:p>
+    <w:p>
+      <w:pPr>
+        <w:rPr>
+          <w:sz w:val="28"/>
+          <w:szCs w:val="28"/>
+        </w:rPr>
+      </w:pPr>
+      <w:r>
+        <w:rPr>
+          <w:sz w:val="28"/>
+          <w:szCs w:val="28"/>
+        </w:rPr>
+        <w:t>9</w:t>
+      </w:r>
+      <w:r>
+        <w:rPr>
+          <w:sz w:val="28"/>
+          <w:szCs w:val="28"/>
+        </w:rPr>
+        <w:t>. Программа-реестр домашних животных</w:t>
+      </w:r>
+    </w:p>
+    <w:p>
+      <w:pPr>
+        <w:rPr>
+          <w:sz w:val="28"/>
+          <w:szCs w:val="28"/>
+        </w:rPr>
+      </w:pPr>
       <w:r>
         <w:rPr>
           <w:color w:val="0070C0"/>
@@ -10580,37 +10635,6 @@
           <w:szCs w:val="28"/>
         </w:rPr>
         <w:t>.</w:t>
-      </w:r>
-      <w:bookmarkEnd w:id="0"/>
-    </w:p>
-    <w:p>
-      <w:pPr>
-        <w:rPr>
-          <w:sz w:val="28"/>
-          <w:szCs w:val="28"/>
-        </w:rPr>
-      </w:pPr>
-    </w:p>
-    <w:p>
-      <w:pPr>
-        <w:rPr>
-          <w:sz w:val="28"/>
-          <w:szCs w:val="28"/>
-        </w:rPr>
-      </w:pPr>
-      <w:r>
-        <w:rPr>
-          <w:sz w:val="28"/>
-          <w:szCs w:val="28"/>
-        </w:rPr>
-        <w:t>9</w:t>
-      </w:r>
-      <w:r>
-        <w:rPr>
-          <w:sz w:val="28"/>
-          <w:szCs w:val="28"/>
-        </w:rPr>
-        <w:t>. Программа-реестр домашних животных</w:t>
       </w:r>
     </w:p>
     <w:p>
@@ -11074,6 +11098,39 @@
           <w:szCs w:val="28"/>
         </w:rPr>
         <w:t xml:space="preserve"> животных</w:t>
+      </w:r>
+    </w:p>
+    <w:p>
+      <w:pPr>
+        <w:rPr>
+          <w:sz w:val="28"/>
+          <w:szCs w:val="28"/>
+        </w:rPr>
+      </w:pPr>
+      <w:r>
+        <w:rPr>
+          <w:color w:val="0070C0"/>
+          <w:sz w:val="28"/>
+          <w:szCs w:val="28"/>
+        </w:rPr>
+        <w:t xml:space="preserve">Добавил код в папку </w:t>
+      </w:r>
+      <w:r>
+        <w:rPr>
+          <w:color w:val="0070C0"/>
+          <w:sz w:val="28"/>
+          <w:szCs w:val="28"/>
+          <w:lang w:val="en-US"/>
+        </w:rPr>
+        <w:t>Program</w:t>
+      </w:r>
+      <w:r>
+        <w:rPr>
+          <w:color w:val="0070C0"/>
+          <w:sz w:val="28"/>
+          <w:szCs w:val="28"/>
+        </w:rPr>
+        <w:t>.</w:t>
       </w:r>
     </w:p>
     <w:p>

</xml_diff>

<commit_message>
please check my work
</commit_message>
<xml_diff>
--- a/FinalWork/specialization/Description of the final work.docx
+++ b/FinalWork/specialization/Description of the final work.docx
@@ -10527,640 +10527,663 @@
           <w:szCs w:val="28"/>
         </w:rPr>
       </w:pPr>
+      <w:r>
+        <w:rPr>
+          <w:sz w:val="28"/>
+          <w:szCs w:val="28"/>
+        </w:rPr>
+        <w:t xml:space="preserve">   - </w:t>
+      </w:r>
+      <w:r>
+        <w:rPr>
+          <w:sz w:val="28"/>
+          <w:szCs w:val="28"/>
+        </w:rPr>
+        <w:t xml:space="preserve">Создать иерархию классов в </w:t>
+      </w:r>
+      <w:proofErr w:type="spellStart"/>
+      <w:r>
+        <w:rPr>
+          <w:sz w:val="28"/>
+          <w:szCs w:val="28"/>
+        </w:rPr>
+        <w:t>Java</w:t>
+      </w:r>
+      <w:proofErr w:type="spellEnd"/>
+      <w:r>
+        <w:rPr>
+          <w:sz w:val="28"/>
+          <w:szCs w:val="28"/>
+        </w:rPr>
+        <w:t>, который будет повторять диаграмму классов созданную в задаче 6</w:t>
+      </w:r>
+      <w:r>
+        <w:rPr>
+          <w:sz w:val="28"/>
+          <w:szCs w:val="28"/>
+        </w:rPr>
+        <w:t>(Диаграмма классов)</w:t>
+      </w:r>
+      <w:r>
+        <w:rPr>
+          <w:sz w:val="28"/>
+          <w:szCs w:val="28"/>
+        </w:rPr>
+        <w:t xml:space="preserve"> .</w:t>
+      </w:r>
+    </w:p>
+    <w:p>
+      <w:pPr>
+        <w:rPr>
+          <w:sz w:val="28"/>
+          <w:szCs w:val="28"/>
+        </w:rPr>
+      </w:pPr>
+    </w:p>
+    <w:p>
+      <w:pPr>
+        <w:rPr>
+          <w:sz w:val="28"/>
+          <w:szCs w:val="28"/>
+        </w:rPr>
+      </w:pPr>
+      <w:r>
+        <w:rPr>
+          <w:sz w:val="28"/>
+          <w:szCs w:val="28"/>
+        </w:rPr>
+        <w:t>9</w:t>
+      </w:r>
+      <w:r>
+        <w:rPr>
+          <w:sz w:val="28"/>
+          <w:szCs w:val="28"/>
+        </w:rPr>
+        <w:t>. Программа-реестр домашних животных</w:t>
+      </w:r>
+    </w:p>
+    <w:p>
+      <w:pPr>
+        <w:rPr>
+          <w:sz w:val="28"/>
+          <w:szCs w:val="28"/>
+        </w:rPr>
+      </w:pPr>
+      <w:r>
+        <w:rPr>
+          <w:color w:val="0070C0"/>
+          <w:sz w:val="28"/>
+          <w:szCs w:val="28"/>
+        </w:rPr>
+        <w:t xml:space="preserve">Добавил код в папку </w:t>
+      </w:r>
+      <w:r>
+        <w:rPr>
+          <w:color w:val="0070C0"/>
+          <w:sz w:val="28"/>
+          <w:szCs w:val="28"/>
+          <w:lang w:val="en-US"/>
+        </w:rPr>
+        <w:t>Program</w:t>
+      </w:r>
+      <w:r>
+        <w:rPr>
+          <w:color w:val="0070C0"/>
+          <w:sz w:val="28"/>
+          <w:szCs w:val="28"/>
+        </w:rPr>
+        <w:t>.</w:t>
+      </w:r>
+    </w:p>
+    <w:p>
+      <w:pPr>
+        <w:rPr>
+          <w:sz w:val="28"/>
+          <w:szCs w:val="28"/>
+        </w:rPr>
+      </w:pPr>
+      <w:r>
+        <w:rPr>
+          <w:sz w:val="28"/>
+          <w:szCs w:val="28"/>
+        </w:rPr>
+        <w:t xml:space="preserve">    - Написать программу на </w:t>
+      </w:r>
+      <w:proofErr w:type="spellStart"/>
+      <w:r>
+        <w:rPr>
+          <w:sz w:val="28"/>
+          <w:szCs w:val="28"/>
+        </w:rPr>
+        <w:t>Java</w:t>
+      </w:r>
+      <w:proofErr w:type="spellEnd"/>
+      <w:r>
+        <w:rPr>
+          <w:sz w:val="28"/>
+          <w:szCs w:val="28"/>
+        </w:rPr>
+        <w:t>, которая будет имитировать реестр домашних животных.</w:t>
+      </w:r>
+      <w:r>
+        <w:rPr>
+          <w:sz w:val="28"/>
+          <w:szCs w:val="28"/>
+        </w:rPr>
+        <w:t xml:space="preserve"> </w:t>
+      </w:r>
+    </w:p>
+    <w:p>
+      <w:pPr>
+        <w:rPr>
+          <w:sz w:val="28"/>
+          <w:szCs w:val="28"/>
+        </w:rPr>
+      </w:pPr>
+      <w:r>
+        <w:rPr>
+          <w:sz w:val="28"/>
+          <w:szCs w:val="28"/>
+        </w:rPr>
+        <w:t>Должен быть реализован следующий функционал</w:t>
+      </w:r>
+      <w:r>
+        <w:rPr>
+          <w:sz w:val="28"/>
+          <w:szCs w:val="28"/>
+        </w:rPr>
+        <w:t>:</w:t>
+      </w:r>
+    </w:p>
+    <w:p>
+      <w:pPr>
+        <w:rPr>
+          <w:sz w:val="28"/>
+          <w:szCs w:val="28"/>
+        </w:rPr>
+      </w:pPr>
+      <w:r>
+        <w:rPr>
+          <w:sz w:val="28"/>
+          <w:szCs w:val="28"/>
+        </w:rPr>
+        <w:t xml:space="preserve">    </w:t>
+      </w:r>
+    </w:p>
+    <w:p>
+      <w:pPr>
+        <w:rPr>
+          <w:sz w:val="28"/>
+          <w:szCs w:val="28"/>
+        </w:rPr>
+      </w:pPr>
+      <w:r>
+        <w:rPr>
+          <w:sz w:val="28"/>
+          <w:szCs w:val="28"/>
+        </w:rPr>
+        <w:t xml:space="preserve">    </w:t>
+      </w:r>
+      <w:r>
+        <w:rPr>
+          <w:sz w:val="28"/>
+          <w:szCs w:val="28"/>
+        </w:rPr>
+        <w:t>9</w:t>
+      </w:r>
+      <w:r>
+        <w:rPr>
+          <w:sz w:val="28"/>
+          <w:szCs w:val="28"/>
+        </w:rPr>
+        <w:t>.1. Добавление нового животного</w:t>
+      </w:r>
+    </w:p>
+    <w:p>
+      <w:pPr>
+        <w:rPr>
+          <w:sz w:val="28"/>
+          <w:szCs w:val="28"/>
+        </w:rPr>
+      </w:pPr>
+      <w:r>
+        <w:rPr>
+          <w:sz w:val="28"/>
+          <w:szCs w:val="28"/>
+        </w:rPr>
+        <w:t xml:space="preserve">        - Реализовать функциональность для добавления новых животных в реестр.</w:t>
+      </w:r>
+      <w:r>
+        <w:rPr>
+          <w:sz w:val="28"/>
+          <w:szCs w:val="28"/>
+        </w:rPr>
+        <w:t xml:space="preserve">       </w:t>
+      </w:r>
+    </w:p>
+    <w:p>
+      <w:pPr>
+        <w:rPr>
+          <w:sz w:val="28"/>
+          <w:szCs w:val="28"/>
+        </w:rPr>
+      </w:pPr>
+      <w:r>
+        <w:rPr>
+          <w:sz w:val="28"/>
+          <w:szCs w:val="28"/>
+        </w:rPr>
+        <w:lastRenderedPageBreak/>
+        <w:t xml:space="preserve"> </w:t>
+      </w:r>
+      <w:r>
+        <w:rPr>
+          <w:sz w:val="28"/>
+          <w:szCs w:val="28"/>
+        </w:rPr>
+        <w:t>Животное должно определяться</w:t>
+      </w:r>
+      <w:r>
+        <w:rPr>
+          <w:sz w:val="28"/>
+          <w:szCs w:val="28"/>
+        </w:rPr>
+        <w:t xml:space="preserve"> в правильный класс (например, "собака", "кошка", "хомяк" и т.д.)</w:t>
+      </w:r>
+    </w:p>
+    <w:p>
+      <w:pPr>
+        <w:rPr>
+          <w:sz w:val="28"/>
+          <w:szCs w:val="28"/>
+        </w:rPr>
+      </w:pPr>
+      <w:r>
+        <w:rPr>
+          <w:sz w:val="28"/>
+          <w:szCs w:val="28"/>
+        </w:rPr>
+        <w:t xml:space="preserve">        </w:t>
+      </w:r>
+    </w:p>
+    <w:p>
+      <w:pPr>
+        <w:rPr>
+          <w:sz w:val="28"/>
+          <w:szCs w:val="28"/>
+        </w:rPr>
+      </w:pPr>
+      <w:r>
+        <w:rPr>
+          <w:sz w:val="28"/>
+          <w:szCs w:val="28"/>
+        </w:rPr>
+        <w:t xml:space="preserve"> </w:t>
+      </w:r>
+    </w:p>
+    <w:p>
+      <w:pPr>
+        <w:rPr>
+          <w:sz w:val="28"/>
+          <w:szCs w:val="28"/>
+        </w:rPr>
+      </w:pPr>
+      <w:r>
+        <w:rPr>
+          <w:sz w:val="28"/>
+          <w:szCs w:val="28"/>
+        </w:rPr>
+        <w:t xml:space="preserve">   </w:t>
+      </w:r>
+      <w:r>
+        <w:rPr>
+          <w:sz w:val="28"/>
+          <w:szCs w:val="28"/>
+        </w:rPr>
+        <w:t>9</w:t>
+      </w:r>
+      <w:r>
+        <w:rPr>
+          <w:sz w:val="28"/>
+          <w:szCs w:val="28"/>
+        </w:rPr>
+        <w:t>.</w:t>
+      </w:r>
+      <w:r>
+        <w:rPr>
+          <w:sz w:val="28"/>
+          <w:szCs w:val="28"/>
+        </w:rPr>
+        <w:t>2</w:t>
+      </w:r>
+      <w:r>
+        <w:rPr>
+          <w:sz w:val="28"/>
+          <w:szCs w:val="28"/>
+        </w:rPr>
+        <w:t>. Список команд животного</w:t>
+      </w:r>
+    </w:p>
+    <w:p>
+      <w:pPr>
+        <w:rPr>
+          <w:sz w:val="28"/>
+          <w:szCs w:val="28"/>
+        </w:rPr>
+      </w:pPr>
+      <w:r>
+        <w:rPr>
+          <w:sz w:val="28"/>
+          <w:szCs w:val="28"/>
+        </w:rPr>
+        <w:t xml:space="preserve">        - Вывести список команд, которые может выполнять добавленное животное (например, "сидеть", "лежать").</w:t>
+      </w:r>
+    </w:p>
+    <w:p>
+      <w:pPr>
+        <w:rPr>
+          <w:sz w:val="28"/>
+          <w:szCs w:val="28"/>
+        </w:rPr>
+      </w:pPr>
+      <w:r>
+        <w:rPr>
+          <w:sz w:val="28"/>
+          <w:szCs w:val="28"/>
+        </w:rPr>
+        <w:t xml:space="preserve">        </w:t>
+      </w:r>
+    </w:p>
+    <w:p>
+      <w:pPr>
+        <w:rPr>
+          <w:sz w:val="28"/>
+          <w:szCs w:val="28"/>
+        </w:rPr>
+      </w:pPr>
+      <w:r>
+        <w:rPr>
+          <w:sz w:val="28"/>
+          <w:szCs w:val="28"/>
+        </w:rPr>
+        <w:t xml:space="preserve">    </w:t>
+      </w:r>
+      <w:r>
+        <w:rPr>
+          <w:sz w:val="28"/>
+          <w:szCs w:val="28"/>
+        </w:rPr>
+        <w:t>9</w:t>
+      </w:r>
+      <w:r>
+        <w:rPr>
+          <w:sz w:val="28"/>
+          <w:szCs w:val="28"/>
+        </w:rPr>
+        <w:t>.</w:t>
+      </w:r>
+      <w:r>
+        <w:rPr>
+          <w:sz w:val="28"/>
+          <w:szCs w:val="28"/>
+        </w:rPr>
+        <w:t>3</w:t>
+      </w:r>
+      <w:r>
+        <w:rPr>
+          <w:sz w:val="28"/>
+          <w:szCs w:val="28"/>
+        </w:rPr>
+        <w:t>. Обучение новым командам</w:t>
+      </w:r>
+    </w:p>
+    <w:p>
+      <w:pPr>
+        <w:rPr>
+          <w:sz w:val="28"/>
+          <w:szCs w:val="28"/>
+        </w:rPr>
+      </w:pPr>
+      <w:r>
+        <w:rPr>
+          <w:sz w:val="28"/>
+          <w:szCs w:val="28"/>
+        </w:rPr>
+        <w:t xml:space="preserve">        - Добавить возможность обучать животных новым командам.</w:t>
+      </w:r>
+    </w:p>
+    <w:p>
+      <w:pPr>
+        <w:rPr>
+          <w:sz w:val="28"/>
+          <w:szCs w:val="28"/>
+        </w:rPr>
+      </w:pPr>
+      <w:r>
+        <w:rPr>
+          <w:sz w:val="28"/>
+          <w:szCs w:val="28"/>
+        </w:rPr>
+        <w:t xml:space="preserve">  9.4</w:t>
+      </w:r>
+      <w:r>
+        <w:rPr>
+          <w:sz w:val="28"/>
+          <w:szCs w:val="28"/>
+        </w:rPr>
+        <w:t xml:space="preserve"> </w:t>
+      </w:r>
+      <w:r>
+        <w:rPr>
+          <w:sz w:val="28"/>
+          <w:szCs w:val="28"/>
+        </w:rPr>
+        <w:t>Вывести список животных по дате рождения</w:t>
+      </w:r>
+    </w:p>
+    <w:p>
+      <w:pPr>
+        <w:rPr>
+          <w:sz w:val="28"/>
+          <w:szCs w:val="28"/>
+        </w:rPr>
+      </w:pPr>
+    </w:p>
+    <w:p>
+      <w:pPr>
+        <w:rPr>
+          <w:sz w:val="28"/>
+          <w:szCs w:val="28"/>
+        </w:rPr>
+      </w:pPr>
+      <w:r>
+        <w:rPr>
+          <w:sz w:val="28"/>
+          <w:szCs w:val="28"/>
+        </w:rPr>
+        <w:t>9</w:t>
+      </w:r>
+      <w:r>
+        <w:rPr>
+          <w:sz w:val="28"/>
+          <w:szCs w:val="28"/>
+        </w:rPr>
+        <w:t>.</w:t>
+      </w:r>
+      <w:r>
+        <w:rPr>
+          <w:sz w:val="28"/>
+          <w:szCs w:val="28"/>
+        </w:rPr>
+        <w:t>5</w:t>
+      </w:r>
+      <w:r>
+        <w:rPr>
+          <w:sz w:val="28"/>
+          <w:szCs w:val="28"/>
+        </w:rPr>
+        <w:t>. Навигация по меню</w:t>
+      </w:r>
+    </w:p>
+    <w:p>
+      <w:pPr>
+        <w:rPr>
+          <w:sz w:val="28"/>
+          <w:szCs w:val="28"/>
+        </w:rPr>
+      </w:pPr>
+      <w:r>
+        <w:rPr>
+          <w:sz w:val="28"/>
+          <w:szCs w:val="28"/>
+        </w:rPr>
+        <w:t xml:space="preserve">        - Реализовать </w:t>
+      </w:r>
+      <w:r>
+        <w:rPr>
+          <w:sz w:val="28"/>
+          <w:szCs w:val="28"/>
+        </w:rPr>
+        <w:t xml:space="preserve">консольный </w:t>
+      </w:r>
+      <w:r>
+        <w:rPr>
+          <w:sz w:val="28"/>
+          <w:szCs w:val="28"/>
+        </w:rPr>
+        <w:t>пользовательский интерфейс с меню для навигации между вышеуказанными функциями.</w:t>
+      </w:r>
+    </w:p>
+    <w:p>
+      <w:pPr>
+        <w:rPr>
+          <w:sz w:val="28"/>
+          <w:szCs w:val="28"/>
+        </w:rPr>
+      </w:pPr>
+      <w:r>
+        <w:rPr>
+          <w:sz w:val="28"/>
+          <w:szCs w:val="28"/>
+        </w:rPr>
+        <w:t xml:space="preserve">        </w:t>
+      </w:r>
+    </w:p>
+    <w:p>
+      <w:pPr>
+        <w:rPr>
+          <w:sz w:val="28"/>
+          <w:szCs w:val="28"/>
+        </w:rPr>
+      </w:pPr>
+      <w:r>
+        <w:rPr>
+          <w:sz w:val="28"/>
+          <w:szCs w:val="28"/>
+        </w:rPr>
+        <w:t>10</w:t>
+      </w:r>
+      <w:r>
+        <w:rPr>
+          <w:sz w:val="28"/>
+          <w:szCs w:val="28"/>
+        </w:rPr>
+        <w:t>. Счетчик</w:t>
+      </w:r>
+      <w:r>
+        <w:rPr>
+          <w:sz w:val="28"/>
+          <w:szCs w:val="28"/>
+        </w:rPr>
+        <w:t xml:space="preserve"> животных</w:t>
+      </w:r>
+    </w:p>
+    <w:p>
+      <w:pPr>
+        <w:rPr>
+          <w:sz w:val="28"/>
+          <w:szCs w:val="28"/>
+        </w:rPr>
+      </w:pPr>
+      <w:r>
+        <w:rPr>
+          <w:color w:val="0070C0"/>
+          <w:sz w:val="28"/>
+          <w:szCs w:val="28"/>
+        </w:rPr>
+        <w:t xml:space="preserve">Добавил код в папку </w:t>
+      </w:r>
+      <w:r>
+        <w:rPr>
+          <w:color w:val="0070C0"/>
+          <w:sz w:val="28"/>
+          <w:szCs w:val="28"/>
+          <w:lang w:val="en-US"/>
+        </w:rPr>
+        <w:t>Program</w:t>
+      </w:r>
+      <w:r>
+        <w:rPr>
+          <w:color w:val="0070C0"/>
+          <w:sz w:val="28"/>
+          <w:szCs w:val="28"/>
+        </w:rPr>
+        <w:t>.</w:t>
+      </w:r>
+    </w:p>
+    <w:p>
+      <w:pPr>
+        <w:rPr>
+          <w:sz w:val="28"/>
+          <w:szCs w:val="28"/>
+        </w:rPr>
+      </w:pPr>
+      <w:r>
+        <w:rPr>
+          <w:sz w:val="28"/>
+          <w:szCs w:val="28"/>
+        </w:rPr>
+        <w:t xml:space="preserve">Создать механизм, который позволяет вывести на экран общее количество созданных животных любого типа (Как домашних, так и вьючных), то есть при создании каждого нового животного счетчик увеличивается на </w:t>
+      </w:r>
+      <w:r>
+        <w:rPr>
+          <w:sz w:val="28"/>
+          <w:szCs w:val="28"/>
+        </w:rPr>
+        <w:t>“1”</w:t>
+      </w:r>
+      <w:r>
+        <w:rPr>
+          <w:sz w:val="28"/>
+          <w:szCs w:val="28"/>
+        </w:rPr>
+        <w:t xml:space="preserve">. </w:t>
+      </w:r>
+    </w:p>
+    <w:p>
+      <w:pPr>
+        <w:rPr>
+          <w:sz w:val="28"/>
+          <w:szCs w:val="28"/>
+        </w:rPr>
+      </w:pPr>
+    </w:p>
+    <w:p>
+      <w:pPr>
+        <w:rPr>
+          <w:sz w:val="28"/>
+          <w:szCs w:val="28"/>
+        </w:rPr>
+      </w:pPr>
+      <w:r>
+        <w:rPr>
+          <w:sz w:val="28"/>
+          <w:szCs w:val="28"/>
+        </w:rPr>
+        <w:t>Все задания выполнены, прошу проверить. Спасибо!</w:t>
+      </w:r>
       <w:bookmarkStart w:id="0" w:name="_GoBack"/>
       <w:bookmarkEnd w:id="0"/>
-      <w:r>
-        <w:rPr>
-          <w:sz w:val="28"/>
-          <w:szCs w:val="28"/>
-        </w:rPr>
-        <w:t xml:space="preserve">   - </w:t>
-      </w:r>
-      <w:r>
-        <w:rPr>
-          <w:sz w:val="28"/>
-          <w:szCs w:val="28"/>
-        </w:rPr>
-        <w:t xml:space="preserve">Создать иерархию классов в </w:t>
-      </w:r>
-      <w:proofErr w:type="spellStart"/>
-      <w:r>
-        <w:rPr>
-          <w:sz w:val="28"/>
-          <w:szCs w:val="28"/>
-        </w:rPr>
-        <w:t>Java</w:t>
-      </w:r>
-      <w:proofErr w:type="spellEnd"/>
-      <w:r>
-        <w:rPr>
-          <w:sz w:val="28"/>
-          <w:szCs w:val="28"/>
-        </w:rPr>
-        <w:t>, который будет повторять диаграмму классов созданную в задаче 6</w:t>
-      </w:r>
-      <w:r>
-        <w:rPr>
-          <w:sz w:val="28"/>
-          <w:szCs w:val="28"/>
-        </w:rPr>
-        <w:t>(Диаграмма классов)</w:t>
-      </w:r>
-      <w:r>
-        <w:rPr>
-          <w:sz w:val="28"/>
-          <w:szCs w:val="28"/>
-        </w:rPr>
-        <w:t xml:space="preserve"> .</w:t>
-      </w:r>
-    </w:p>
-    <w:p>
-      <w:pPr>
-        <w:rPr>
-          <w:sz w:val="28"/>
-          <w:szCs w:val="28"/>
-        </w:rPr>
-      </w:pPr>
-    </w:p>
-    <w:p>
-      <w:pPr>
-        <w:rPr>
-          <w:sz w:val="28"/>
-          <w:szCs w:val="28"/>
-        </w:rPr>
-      </w:pPr>
-      <w:r>
-        <w:rPr>
-          <w:sz w:val="28"/>
-          <w:szCs w:val="28"/>
-        </w:rPr>
-        <w:t>9</w:t>
-      </w:r>
-      <w:r>
-        <w:rPr>
-          <w:sz w:val="28"/>
-          <w:szCs w:val="28"/>
-        </w:rPr>
-        <w:t>. Программа-реестр домашних животных</w:t>
-      </w:r>
-    </w:p>
-    <w:p>
-      <w:pPr>
-        <w:rPr>
-          <w:sz w:val="28"/>
-          <w:szCs w:val="28"/>
-        </w:rPr>
-      </w:pPr>
-      <w:r>
-        <w:rPr>
-          <w:color w:val="0070C0"/>
-          <w:sz w:val="28"/>
-          <w:szCs w:val="28"/>
-        </w:rPr>
-        <w:t xml:space="preserve">Добавил код в папку </w:t>
-      </w:r>
-      <w:r>
-        <w:rPr>
-          <w:color w:val="0070C0"/>
-          <w:sz w:val="28"/>
-          <w:szCs w:val="28"/>
-          <w:lang w:val="en-US"/>
-        </w:rPr>
-        <w:t>Program</w:t>
-      </w:r>
-      <w:r>
-        <w:rPr>
-          <w:color w:val="0070C0"/>
-          <w:sz w:val="28"/>
-          <w:szCs w:val="28"/>
-        </w:rPr>
-        <w:t>.</w:t>
-      </w:r>
-    </w:p>
-    <w:p>
-      <w:pPr>
-        <w:rPr>
-          <w:sz w:val="28"/>
-          <w:szCs w:val="28"/>
-        </w:rPr>
-      </w:pPr>
-      <w:r>
-        <w:rPr>
-          <w:sz w:val="28"/>
-          <w:szCs w:val="28"/>
-        </w:rPr>
-        <w:t xml:space="preserve">    - Написать программу на </w:t>
-      </w:r>
-      <w:proofErr w:type="spellStart"/>
-      <w:r>
-        <w:rPr>
-          <w:sz w:val="28"/>
-          <w:szCs w:val="28"/>
-        </w:rPr>
-        <w:t>Java</w:t>
-      </w:r>
-      <w:proofErr w:type="spellEnd"/>
-      <w:r>
-        <w:rPr>
-          <w:sz w:val="28"/>
-          <w:szCs w:val="28"/>
-        </w:rPr>
-        <w:t>, которая будет имитировать реестр домашних животных.</w:t>
-      </w:r>
-      <w:r>
-        <w:rPr>
-          <w:sz w:val="28"/>
-          <w:szCs w:val="28"/>
-        </w:rPr>
-        <w:t xml:space="preserve"> </w:t>
-      </w:r>
-    </w:p>
-    <w:p>
-      <w:pPr>
-        <w:rPr>
-          <w:sz w:val="28"/>
-          <w:szCs w:val="28"/>
-        </w:rPr>
-      </w:pPr>
-      <w:r>
-        <w:rPr>
-          <w:sz w:val="28"/>
-          <w:szCs w:val="28"/>
-        </w:rPr>
-        <w:t>Должен быть реализован следующий функционал</w:t>
-      </w:r>
-      <w:r>
-        <w:rPr>
-          <w:sz w:val="28"/>
-          <w:szCs w:val="28"/>
-        </w:rPr>
-        <w:t>:</w:t>
-      </w:r>
-    </w:p>
-    <w:p>
-      <w:pPr>
-        <w:rPr>
-          <w:sz w:val="28"/>
-          <w:szCs w:val="28"/>
-        </w:rPr>
-      </w:pPr>
-      <w:r>
-        <w:rPr>
-          <w:sz w:val="28"/>
-          <w:szCs w:val="28"/>
-        </w:rPr>
-        <w:t xml:space="preserve">    </w:t>
-      </w:r>
-    </w:p>
-    <w:p>
-      <w:pPr>
-        <w:rPr>
-          <w:sz w:val="28"/>
-          <w:szCs w:val="28"/>
-        </w:rPr>
-      </w:pPr>
-      <w:r>
-        <w:rPr>
-          <w:sz w:val="28"/>
-          <w:szCs w:val="28"/>
-        </w:rPr>
-        <w:t xml:space="preserve">    </w:t>
-      </w:r>
-      <w:r>
-        <w:rPr>
-          <w:sz w:val="28"/>
-          <w:szCs w:val="28"/>
-        </w:rPr>
-        <w:t>9</w:t>
-      </w:r>
-      <w:r>
-        <w:rPr>
-          <w:sz w:val="28"/>
-          <w:szCs w:val="28"/>
-        </w:rPr>
-        <w:t>.1. Добавление нового животного</w:t>
-      </w:r>
-    </w:p>
-    <w:p>
-      <w:pPr>
-        <w:rPr>
-          <w:sz w:val="28"/>
-          <w:szCs w:val="28"/>
-        </w:rPr>
-      </w:pPr>
-      <w:r>
-        <w:rPr>
-          <w:sz w:val="28"/>
-          <w:szCs w:val="28"/>
-        </w:rPr>
-        <w:t xml:space="preserve">        - Реализовать функциональность для добавления новых животных в реестр.</w:t>
-      </w:r>
-      <w:r>
-        <w:rPr>
-          <w:sz w:val="28"/>
-          <w:szCs w:val="28"/>
-        </w:rPr>
-        <w:t xml:space="preserve">       </w:t>
-      </w:r>
-    </w:p>
-    <w:p>
-      <w:pPr>
-        <w:rPr>
-          <w:sz w:val="28"/>
-          <w:szCs w:val="28"/>
-        </w:rPr>
-      </w:pPr>
-      <w:r>
-        <w:rPr>
-          <w:sz w:val="28"/>
-          <w:szCs w:val="28"/>
-        </w:rPr>
-        <w:lastRenderedPageBreak/>
-        <w:t xml:space="preserve"> </w:t>
-      </w:r>
-      <w:r>
-        <w:rPr>
-          <w:sz w:val="28"/>
-          <w:szCs w:val="28"/>
-        </w:rPr>
-        <w:t>Животное должно определяться</w:t>
-      </w:r>
-      <w:r>
-        <w:rPr>
-          <w:sz w:val="28"/>
-          <w:szCs w:val="28"/>
-        </w:rPr>
-        <w:t xml:space="preserve"> в правильный класс (например, "собака", "кошка", "хомяк" и т.д.)</w:t>
-      </w:r>
-    </w:p>
-    <w:p>
-      <w:pPr>
-        <w:rPr>
-          <w:sz w:val="28"/>
-          <w:szCs w:val="28"/>
-        </w:rPr>
-      </w:pPr>
-      <w:r>
-        <w:rPr>
-          <w:sz w:val="28"/>
-          <w:szCs w:val="28"/>
-        </w:rPr>
-        <w:t xml:space="preserve">        </w:t>
-      </w:r>
-    </w:p>
-    <w:p>
-      <w:pPr>
-        <w:rPr>
-          <w:sz w:val="28"/>
-          <w:szCs w:val="28"/>
-        </w:rPr>
-      </w:pPr>
-      <w:r>
-        <w:rPr>
-          <w:sz w:val="28"/>
-          <w:szCs w:val="28"/>
-        </w:rPr>
-        <w:t xml:space="preserve"> </w:t>
-      </w:r>
-    </w:p>
-    <w:p>
-      <w:pPr>
-        <w:rPr>
-          <w:sz w:val="28"/>
-          <w:szCs w:val="28"/>
-        </w:rPr>
-      </w:pPr>
-      <w:r>
-        <w:rPr>
-          <w:sz w:val="28"/>
-          <w:szCs w:val="28"/>
-        </w:rPr>
-        <w:t xml:space="preserve">   </w:t>
-      </w:r>
-      <w:r>
-        <w:rPr>
-          <w:sz w:val="28"/>
-          <w:szCs w:val="28"/>
-        </w:rPr>
-        <w:t>9</w:t>
-      </w:r>
-      <w:r>
-        <w:rPr>
-          <w:sz w:val="28"/>
-          <w:szCs w:val="28"/>
-        </w:rPr>
-        <w:t>.</w:t>
-      </w:r>
-      <w:r>
-        <w:rPr>
-          <w:sz w:val="28"/>
-          <w:szCs w:val="28"/>
-        </w:rPr>
-        <w:t>2</w:t>
-      </w:r>
-      <w:r>
-        <w:rPr>
-          <w:sz w:val="28"/>
-          <w:szCs w:val="28"/>
-        </w:rPr>
-        <w:t>. Список команд животного</w:t>
-      </w:r>
-    </w:p>
-    <w:p>
-      <w:pPr>
-        <w:rPr>
-          <w:sz w:val="28"/>
-          <w:szCs w:val="28"/>
-        </w:rPr>
-      </w:pPr>
-      <w:r>
-        <w:rPr>
-          <w:sz w:val="28"/>
-          <w:szCs w:val="28"/>
-        </w:rPr>
-        <w:t xml:space="preserve">        - Вывести список команд, которые может выполнять добавленное животное (например, "сидеть", "лежать").</w:t>
-      </w:r>
-    </w:p>
-    <w:p>
-      <w:pPr>
-        <w:rPr>
-          <w:sz w:val="28"/>
-          <w:szCs w:val="28"/>
-        </w:rPr>
-      </w:pPr>
-      <w:r>
-        <w:rPr>
-          <w:sz w:val="28"/>
-          <w:szCs w:val="28"/>
-        </w:rPr>
-        <w:t xml:space="preserve">        </w:t>
-      </w:r>
-    </w:p>
-    <w:p>
-      <w:pPr>
-        <w:rPr>
-          <w:sz w:val="28"/>
-          <w:szCs w:val="28"/>
-        </w:rPr>
-      </w:pPr>
-      <w:r>
-        <w:rPr>
-          <w:sz w:val="28"/>
-          <w:szCs w:val="28"/>
-        </w:rPr>
-        <w:t xml:space="preserve">    </w:t>
-      </w:r>
-      <w:r>
-        <w:rPr>
-          <w:sz w:val="28"/>
-          <w:szCs w:val="28"/>
-        </w:rPr>
-        <w:t>9</w:t>
-      </w:r>
-      <w:r>
-        <w:rPr>
-          <w:sz w:val="28"/>
-          <w:szCs w:val="28"/>
-        </w:rPr>
-        <w:t>.</w:t>
-      </w:r>
-      <w:r>
-        <w:rPr>
-          <w:sz w:val="28"/>
-          <w:szCs w:val="28"/>
-        </w:rPr>
-        <w:t>3</w:t>
-      </w:r>
-      <w:r>
-        <w:rPr>
-          <w:sz w:val="28"/>
-          <w:szCs w:val="28"/>
-        </w:rPr>
-        <w:t>. Обучение новым командам</w:t>
-      </w:r>
-    </w:p>
-    <w:p>
-      <w:pPr>
-        <w:rPr>
-          <w:sz w:val="28"/>
-          <w:szCs w:val="28"/>
-        </w:rPr>
-      </w:pPr>
-      <w:r>
-        <w:rPr>
-          <w:sz w:val="28"/>
-          <w:szCs w:val="28"/>
-        </w:rPr>
-        <w:t xml:space="preserve">        - Добавить возможность обучать животных новым командам.</w:t>
-      </w:r>
-    </w:p>
-    <w:p>
-      <w:pPr>
-        <w:rPr>
-          <w:sz w:val="28"/>
-          <w:szCs w:val="28"/>
-        </w:rPr>
-      </w:pPr>
-      <w:r>
-        <w:rPr>
-          <w:sz w:val="28"/>
-          <w:szCs w:val="28"/>
-        </w:rPr>
-        <w:t xml:space="preserve">  9.4</w:t>
-      </w:r>
-      <w:r>
-        <w:rPr>
-          <w:sz w:val="28"/>
-          <w:szCs w:val="28"/>
-        </w:rPr>
-        <w:t xml:space="preserve"> </w:t>
-      </w:r>
-      <w:r>
-        <w:rPr>
-          <w:sz w:val="28"/>
-          <w:szCs w:val="28"/>
-        </w:rPr>
-        <w:t>Вывести список животных по дате рождения</w:t>
-      </w:r>
-    </w:p>
-    <w:p>
-      <w:pPr>
-        <w:rPr>
-          <w:sz w:val="28"/>
-          <w:szCs w:val="28"/>
-        </w:rPr>
-      </w:pPr>
-    </w:p>
-    <w:p>
-      <w:pPr>
-        <w:rPr>
-          <w:sz w:val="28"/>
-          <w:szCs w:val="28"/>
-        </w:rPr>
-      </w:pPr>
-      <w:r>
-        <w:rPr>
-          <w:sz w:val="28"/>
-          <w:szCs w:val="28"/>
-        </w:rPr>
-        <w:t>9</w:t>
-      </w:r>
-      <w:r>
-        <w:rPr>
-          <w:sz w:val="28"/>
-          <w:szCs w:val="28"/>
-        </w:rPr>
-        <w:t>.</w:t>
-      </w:r>
-      <w:r>
-        <w:rPr>
-          <w:sz w:val="28"/>
-          <w:szCs w:val="28"/>
-        </w:rPr>
-        <w:t>5</w:t>
-      </w:r>
-      <w:r>
-        <w:rPr>
-          <w:sz w:val="28"/>
-          <w:szCs w:val="28"/>
-        </w:rPr>
-        <w:t>. Навигация по меню</w:t>
-      </w:r>
-    </w:p>
-    <w:p>
-      <w:pPr>
-        <w:rPr>
-          <w:sz w:val="28"/>
-          <w:szCs w:val="28"/>
-        </w:rPr>
-      </w:pPr>
-      <w:r>
-        <w:rPr>
-          <w:sz w:val="28"/>
-          <w:szCs w:val="28"/>
-        </w:rPr>
-        <w:t xml:space="preserve">        - Реализовать </w:t>
-      </w:r>
-      <w:r>
-        <w:rPr>
-          <w:sz w:val="28"/>
-          <w:szCs w:val="28"/>
-        </w:rPr>
-        <w:t xml:space="preserve">консольный </w:t>
-      </w:r>
-      <w:r>
-        <w:rPr>
-          <w:sz w:val="28"/>
-          <w:szCs w:val="28"/>
-        </w:rPr>
-        <w:t>пользовательский интерфейс с меню для навигации между вышеуказанными функциями.</w:t>
-      </w:r>
-    </w:p>
-    <w:p>
-      <w:pPr>
-        <w:rPr>
-          <w:sz w:val="28"/>
-          <w:szCs w:val="28"/>
-        </w:rPr>
-      </w:pPr>
-      <w:r>
-        <w:rPr>
-          <w:sz w:val="28"/>
-          <w:szCs w:val="28"/>
-        </w:rPr>
-        <w:t xml:space="preserve">        </w:t>
-      </w:r>
-    </w:p>
-    <w:p>
-      <w:pPr>
-        <w:rPr>
-          <w:sz w:val="28"/>
-          <w:szCs w:val="28"/>
-        </w:rPr>
-      </w:pPr>
-      <w:r>
-        <w:rPr>
-          <w:sz w:val="28"/>
-          <w:szCs w:val="28"/>
-        </w:rPr>
-        <w:t>10</w:t>
-      </w:r>
-      <w:r>
-        <w:rPr>
-          <w:sz w:val="28"/>
-          <w:szCs w:val="28"/>
-        </w:rPr>
-        <w:t>. Счетчик</w:t>
-      </w:r>
-      <w:r>
-        <w:rPr>
-          <w:sz w:val="28"/>
-          <w:szCs w:val="28"/>
-        </w:rPr>
-        <w:t xml:space="preserve"> животных</w:t>
-      </w:r>
-    </w:p>
-    <w:p>
-      <w:pPr>
-        <w:rPr>
-          <w:sz w:val="28"/>
-          <w:szCs w:val="28"/>
-        </w:rPr>
-      </w:pPr>
-      <w:r>
-        <w:rPr>
-          <w:color w:val="0070C0"/>
-          <w:sz w:val="28"/>
-          <w:szCs w:val="28"/>
-        </w:rPr>
-        <w:t xml:space="preserve">Добавил код в папку </w:t>
-      </w:r>
-      <w:r>
-        <w:rPr>
-          <w:color w:val="0070C0"/>
-          <w:sz w:val="28"/>
-          <w:szCs w:val="28"/>
-          <w:lang w:val="en-US"/>
-        </w:rPr>
-        <w:t>Program</w:t>
-      </w:r>
-      <w:r>
-        <w:rPr>
-          <w:color w:val="0070C0"/>
-          <w:sz w:val="28"/>
-          <w:szCs w:val="28"/>
-        </w:rPr>
-        <w:t>.</w:t>
-      </w:r>
-    </w:p>
-    <w:p>
-      <w:pPr>
-        <w:rPr>
-          <w:sz w:val="28"/>
-          <w:szCs w:val="28"/>
-        </w:rPr>
-      </w:pPr>
-      <w:r>
-        <w:rPr>
-          <w:sz w:val="28"/>
-          <w:szCs w:val="28"/>
-        </w:rPr>
-        <w:t xml:space="preserve">Создать механизм, который позволяет вывести на экран общее количество созданных животных любого типа (Как домашних, так и вьючных), то есть при создании каждого нового животного счетчик увеличивается на </w:t>
-      </w:r>
-      <w:r>
-        <w:rPr>
-          <w:sz w:val="28"/>
-          <w:szCs w:val="28"/>
-        </w:rPr>
-        <w:t>“1”</w:t>
-      </w:r>
-      <w:r>
-        <w:rPr>
-          <w:sz w:val="28"/>
-          <w:szCs w:val="28"/>
-        </w:rPr>
-        <w:t xml:space="preserve">. </w:t>
-      </w:r>
     </w:p>
     <w:p>
       <w:pPr>

</xml_diff>